<commit_message>
adding queue a TAD
</commit_message>
<xml_diff>
--- a/docs/Tads.docx
+++ b/docs/Tads.docx
@@ -865,8 +865,270 @@
       </w:tr>
     </w:tbl>
     <w:p/>
+    <w:tbl>
+      <w:tblPr>
+        <w:tblStyle w:val="Tablaconcuadrcula"/>
+        <w:tblW w:w="9037" w:type="dxa"/>
+        <w:shd w:val="clear" w:color="auto" w:fill="00B0F0"/>
+        <w:tblLook w:val="04A0" w:firstRow="1" w:lastRow="0" w:firstColumn="1" w:lastColumn="0" w:noHBand="0" w:noVBand="1"/>
+      </w:tblPr>
+      <w:tblGrid>
+        <w:gridCol w:w="9037"/>
+      </w:tblGrid>
+      <w:tr>
+        <w:trPr>
+          <w:trHeight w:val="276"/>
+        </w:trPr>
+        <w:tc>
+          <w:tcPr>
+            <w:tcW w:w="9037" w:type="dxa"/>
+            <w:shd w:val="clear" w:color="auto" w:fill="00B0F0"/>
+          </w:tcPr>
+          <w:p>
+            <w:pPr>
+              <w:rPr>
+                <w:lang w:val="en-US"/>
+              </w:rPr>
+            </w:pPr>
+            <w:r>
+              <w:rPr>
+                <w:lang w:val="en-US"/>
+              </w:rPr>
+              <w:t>TAD &lt;</w:t>
+            </w:r>
+            <w:r>
+              <w:rPr>
+                <w:lang w:val="en-US"/>
+              </w:rPr>
+              <w:t>Q</w:t>
+            </w:r>
+            <w:r>
+              <w:rPr>
+                <w:lang w:val="en-US"/>
+              </w:rPr>
+              <w:t>ueue &gt;</w:t>
+            </w:r>
+          </w:p>
+        </w:tc>
+      </w:tr>
+      <w:tr>
+        <w:trPr>
+          <w:trHeight w:val="280"/>
+        </w:trPr>
+        <w:tc>
+          <w:tcPr>
+            <w:tcW w:w="9037" w:type="dxa"/>
+            <w:shd w:val="clear" w:color="auto" w:fill="00B0F0"/>
+          </w:tcPr>
+          <w:p>
+            <w:r>
+              <w:t>Queue={add,poll,size}</w:t>
+            </w:r>
+          </w:p>
+        </w:tc>
+      </w:tr>
+      <w:tr>
+        <w:trPr>
+          <w:trHeight w:val="270"/>
+        </w:trPr>
+        <w:tc>
+          <w:tcPr>
+            <w:tcW w:w="9037" w:type="dxa"/>
+            <w:shd w:val="clear" w:color="auto" w:fill="00B0F0"/>
+          </w:tcPr>
+          <w:p>
+            <w:pPr>
+              <w:rPr>
+                <w:lang w:val="en-US"/>
+              </w:rPr>
+            </w:pPr>
+            <w:r>
+              <w:rPr>
+                <w:lang w:val="en-US"/>
+              </w:rPr>
+              <w:t>Inv: {comparator(a,b)= True}</w:t>
+            </w:r>
+          </w:p>
+        </w:tc>
+      </w:tr>
+      <w:tr>
+        <w:trPr>
+          <w:trHeight w:val="963"/>
+        </w:trPr>
+        <w:tc>
+          <w:tcPr>
+            <w:tcW w:w="9037" w:type="dxa"/>
+            <w:shd w:val="clear" w:color="auto" w:fill="00B0F0"/>
+          </w:tcPr>
+          <w:p>
+            <w:pPr>
+              <w:rPr>
+                <w:lang w:val="en-US"/>
+              </w:rPr>
+            </w:pPr>
+            <w:r>
+              <w:rPr>
+                <w:lang w:val="en-US"/>
+              </w:rPr>
+              <w:t>Primitive Operations:</w:t>
+            </w:r>
+          </w:p>
+          <w:p>
+            <w:pPr>
+              <w:rPr>
+                <w:lang w:val="en-US"/>
+              </w:rPr>
+            </w:pPr>
+            <w:r>
+              <w:rPr>
+                <w:lang w:val="en-US"/>
+              </w:rPr>
+              <w:t xml:space="preserve"> Create</w:t>
+            </w:r>
+            <w:r>
+              <w:rPr>
+                <w:lang w:val="en-US"/>
+              </w:rPr>
+              <w:t>Queue</w:t>
+            </w:r>
+            <w:r>
+              <w:rPr>
+                <w:lang w:val="en-US"/>
+              </w:rPr>
+              <w:t>():                         -&gt;</w:t>
+            </w:r>
+            <w:r>
+              <w:rPr>
+                <w:lang w:val="en-US"/>
+              </w:rPr>
+              <w:t>Queue</w:t>
+            </w:r>
+          </w:p>
+          <w:p>
+            <w:pPr>
+              <w:rPr>
+                <w:lang w:val="en-US"/>
+              </w:rPr>
+            </w:pPr>
+            <w:r>
+              <w:rPr>
+                <w:lang w:val="en-US"/>
+              </w:rPr>
+              <w:t>add</w:t>
+            </w:r>
+            <w:r>
+              <w:rPr>
+                <w:lang w:val="en-US"/>
+              </w:rPr>
+              <w:t>(</w:t>
+            </w:r>
+            <w:r>
+              <w:rPr>
+                <w:lang w:val="en-US"/>
+              </w:rPr>
+              <w:t>Node</w:t>
+            </w:r>
+            <w:r>
+              <w:rPr>
+                <w:lang w:val="en-US"/>
+              </w:rPr>
+              <w:t xml:space="preserve">) :    </w:t>
+            </w:r>
+            <w:r>
+              <w:rPr>
+                <w:lang w:val="en-US"/>
+              </w:rPr>
+              <w:t>add.Node</w:t>
+            </w:r>
+            <w:r>
+              <w:rPr>
+                <w:lang w:val="en-US"/>
+              </w:rPr>
+              <w:t xml:space="preserve"> -&gt; void</w:t>
+            </w:r>
+          </w:p>
+          <w:p>
+            <w:pPr>
+              <w:rPr>
+                <w:lang w:val="en-US"/>
+              </w:rPr>
+            </w:pPr>
+            <w:r>
+              <w:rPr>
+                <w:lang w:val="en-US"/>
+              </w:rPr>
+              <w:t>poll</w:t>
+            </w:r>
+            <w:r>
+              <w:rPr>
+                <w:lang w:val="en-US"/>
+              </w:rPr>
+              <w:t xml:space="preserve">():     </w:t>
+            </w:r>
+            <w:r>
+              <w:rPr>
+                <w:lang w:val="en-US"/>
+              </w:rPr>
+              <w:t>Queue</w:t>
+            </w:r>
+            <w:r>
+              <w:rPr>
+                <w:lang w:val="en-US"/>
+              </w:rPr>
+              <w:t xml:space="preserve">-&gt;Node </w:t>
+            </w:r>
+          </w:p>
+          <w:p>
+            <w:pPr>
+              <w:rPr>
+                <w:lang w:val="en-US"/>
+              </w:rPr>
+            </w:pPr>
+            <w:r>
+              <w:rPr>
+                <w:lang w:val="en-US"/>
+              </w:rPr>
+              <w:t>size():   -&gt;  data</w:t>
+            </w:r>
+          </w:p>
+          <w:p>
+            <w:pPr>
+              <w:rPr>
+                <w:lang w:val="en-US"/>
+              </w:rPr>
+            </w:pPr>
+            <w:r>
+              <w:rPr>
+                <w:lang w:val="en-US"/>
+              </w:rPr>
+              <w:t>isEmpty</w:t>
+            </w:r>
+            <w:r>
+              <w:rPr>
+                <w:lang w:val="en-US"/>
+              </w:rPr>
+              <w:t xml:space="preserve"> ():       -&gt; </w:t>
+            </w:r>
+            <w:r>
+              <w:rPr>
+                <w:lang w:val="en-US"/>
+              </w:rPr>
+              <w:t>boolean</w:t>
+            </w:r>
+          </w:p>
+        </w:tc>
+      </w:tr>
+    </w:tbl>
     <w:p>
+      <w:pPr>
+        <w:rPr>
+          <w:lang w:val="en-US"/>
+        </w:rPr>
+      </w:pPr>
       <w:r>
+        <w:rPr>
+          <w:lang w:val="en-US"/>
+        </w:rPr>
         <w:br w:type="page"/>
       </w:r>
     </w:p>
@@ -1674,14 +1936,12 @@
               <w:rPr>
                 <w:sz w:val="20"/>
                 <w:szCs w:val="20"/>
-                <w:lang w:val="en-US"/>
-              </w:rPr>
-            </w:pPr>
-            <w:r>
-              <w:rPr>
-                <w:sz w:val="20"/>
-                <w:szCs w:val="20"/>
-                <w:lang w:val="en-US"/>
+              </w:rPr>
+            </w:pPr>
+            <w:r>
+              <w:rPr>
+                <w:sz w:val="20"/>
+                <w:szCs w:val="20"/>
               </w:rPr>
               <w:t>size()</w:t>
             </w:r>
@@ -1691,23 +1951,20 @@
               <w:rPr>
                 <w:sz w:val="20"/>
                 <w:szCs w:val="20"/>
-                <w:lang w:val="en-US"/>
-              </w:rPr>
-            </w:pPr>
-          </w:p>
-          <w:p>
-            <w:pPr>
-              <w:rPr>
-                <w:sz w:val="20"/>
-                <w:szCs w:val="20"/>
-                <w:lang w:val="en-US"/>
-              </w:rPr>
-            </w:pPr>
-            <w:r>
-              <w:rPr>
-                <w:sz w:val="20"/>
-                <w:szCs w:val="20"/>
-                <w:lang w:val="en-US"/>
+              </w:rPr>
+            </w:pPr>
+          </w:p>
+          <w:p>
+            <w:pPr>
+              <w:rPr>
+                <w:sz w:val="20"/>
+                <w:szCs w:val="20"/>
+              </w:rPr>
+            </w:pPr>
+            <w:r>
+              <w:rPr>
+                <w:sz w:val="20"/>
+                <w:szCs w:val="20"/>
               </w:rPr>
               <w:t>“</w:t>
             </w:r>
@@ -1715,7 +1972,6 @@
               <w:rPr>
                 <w:sz w:val="20"/>
                 <w:szCs w:val="20"/>
-                <w:lang w:val="en-US"/>
               </w:rPr>
               <w:t>Determines queque size</w:t>
             </w:r>
@@ -1723,7 +1979,6 @@
               <w:rPr>
                 <w:sz w:val="20"/>
                 <w:szCs w:val="20"/>
-                <w:lang w:val="en-US"/>
               </w:rPr>
               <w:t>”</w:t>
             </w:r>
@@ -1733,7 +1988,6 @@
               <w:rPr>
                 <w:sz w:val="20"/>
                 <w:szCs w:val="20"/>
-                <w:lang w:val="en-US"/>
               </w:rPr>
             </w:pPr>
           </w:p>
@@ -3577,33 +3831,22 @@
               <w:rPr>
                 <w:sz w:val="20"/>
                 <w:szCs w:val="20"/>
-              </w:rPr>
-            </w:pPr>
-            <w:r>
-              <w:rPr>
-                <w:sz w:val="20"/>
-                <w:szCs w:val="20"/>
-              </w:rPr>
-              <w:t>{pre:</w:t>
-            </w:r>
-            <w:r>
-              <w:rPr>
-                <w:sz w:val="20"/>
-                <w:szCs w:val="20"/>
-              </w:rPr>
-              <w:t xml:space="preserve"> key</w:t>
-            </w:r>
-            <w:r>
-              <w:rPr>
-                <w:sz w:val="20"/>
-                <w:szCs w:val="20"/>
-              </w:rPr>
-              <w:t xml:space="preserve"> </w:t>
-            </w:r>
-            <w:r>
-              <w:rPr>
-                <w:sz w:val="20"/>
-                <w:szCs w:val="20"/>
+                <w:lang w:val="en-US"/>
+              </w:rPr>
+            </w:pPr>
+            <w:r>
+              <w:rPr>
+                <w:sz w:val="20"/>
+                <w:szCs w:val="20"/>
+                <w:lang w:val="en-US"/>
+              </w:rPr>
+              <w:t xml:space="preserve">{pre: key </w:t>
+            </w:r>
+            <w:r>
+              <w:rPr>
+                <w:sz w:val="20"/>
+                <w:szCs w:val="20"/>
+                <w:lang w:val="en-US"/>
               </w:rPr>
               <w:t>y ¡=null</w:t>
             </w:r>
@@ -3611,6 +3854,7 @@
               <w:rPr>
                 <w:sz w:val="20"/>
                 <w:szCs w:val="20"/>
+                <w:lang w:val="en-US"/>
               </w:rPr>
               <w:t>}</w:t>
             </w:r>
@@ -3620,42 +3864,40 @@
               <w:rPr>
                 <w:sz w:val="20"/>
                 <w:szCs w:val="20"/>
-              </w:rPr>
-            </w:pPr>
-          </w:p>
-          <w:p>
-            <w:pPr>
-              <w:rPr>
-                <w:sz w:val="20"/>
-                <w:szCs w:val="20"/>
-              </w:rPr>
-            </w:pPr>
-          </w:p>
-          <w:p>
-            <w:pPr>
-              <w:rPr>
-                <w:sz w:val="20"/>
-                <w:szCs w:val="20"/>
-              </w:rPr>
-            </w:pPr>
-            <w:r>
-              <w:rPr>
-                <w:sz w:val="20"/>
-                <w:szCs w:val="20"/>
-              </w:rPr>
-              <w:t>{pos:</w:t>
-            </w:r>
-            <w:r>
-              <w:rPr>
-                <w:sz w:val="20"/>
-                <w:szCs w:val="20"/>
-              </w:rPr>
-              <w:t xml:space="preserve"> </w:t>
-            </w:r>
-            <w:r>
-              <w:rPr>
-                <w:sz w:val="20"/>
-                <w:szCs w:val="20"/>
+                <w:lang w:val="en-US"/>
+              </w:rPr>
+            </w:pPr>
+          </w:p>
+          <w:p>
+            <w:pPr>
+              <w:rPr>
+                <w:sz w:val="20"/>
+                <w:szCs w:val="20"/>
+                <w:lang w:val="en-US"/>
+              </w:rPr>
+            </w:pPr>
+          </w:p>
+          <w:p>
+            <w:pPr>
+              <w:rPr>
+                <w:sz w:val="20"/>
+                <w:szCs w:val="20"/>
+                <w:lang w:val="en-US"/>
+              </w:rPr>
+            </w:pPr>
+            <w:r>
+              <w:rPr>
+                <w:sz w:val="20"/>
+                <w:szCs w:val="20"/>
+                <w:lang w:val="en-US"/>
+              </w:rPr>
+              <w:t xml:space="preserve">{pos: </w:t>
+            </w:r>
+            <w:r>
+              <w:rPr>
+                <w:sz w:val="20"/>
+                <w:szCs w:val="20"/>
+                <w:lang w:val="en-US"/>
               </w:rPr>
               <w:t>boolean</w:t>
             </w:r>
@@ -3663,6 +3905,7 @@
               <w:rPr>
                 <w:sz w:val="20"/>
                 <w:szCs w:val="20"/>
+                <w:lang w:val="en-US"/>
               </w:rPr>
               <w:t>}</w:t>
             </w:r>
@@ -3675,6 +3918,7 @@
         <w:rPr>
           <w:sz w:val="20"/>
           <w:szCs w:val="20"/>
+          <w:lang w:val="en-US"/>
         </w:rPr>
       </w:pPr>
     </w:p>
@@ -3683,6 +3927,7 @@
         <w:rPr>
           <w:sz w:val="20"/>
           <w:szCs w:val="20"/>
+          <w:lang w:val="en-US"/>
         </w:rPr>
       </w:pPr>
     </w:p>

</xml_diff>